<commit_message>
Úprava titulní strany a doplnění právnické osoby jako vlastníka nemovitosti
</commit_message>
<xml_diff>
--- a/docassemble/ZakladacSpolku/data/templates/Souhlas.docx
+++ b/docassemble/ZakladacSpolku/data/templates/Souhlas.docx
@@ -1,6 +1,6 @@
 
 <file path=word/document.xml><?xml version="1.0" encoding="utf-8"?>
-<w:document xmlns:wpc="http://schemas.microsoft.com/office/word/2010/wordprocessingCanvas" xmlns:cx="http://schemas.microsoft.com/office/drawing/2014/chartex" xmlns:cx1="http://schemas.microsoft.com/office/drawing/2015/9/8/chartex" xmlns:cx2="http://schemas.microsoft.com/office/drawing/2015/10/21/chartex" xmlns:cx3="http://schemas.microsoft.com/office/drawing/2016/5/9/chartex" xmlns:cx4="http://schemas.microsoft.com/office/drawing/2016/5/10/chartex" xmlns:cx5="http://schemas.microsoft.com/office/drawing/2016/5/11/chartex" xmlns:cx6="http://schemas.microsoft.com/office/drawing/2016/5/12/chartex" xmlns:cx7="http://schemas.microsoft.com/office/drawing/2016/5/13/chartex" xmlns:cx8="http://schemas.microsoft.com/office/drawing/2016/5/14/chartex" xmlns:mc="http://schemas.openxmlformats.org/markup-compatibility/2006" xmlns:aink="http://schemas.microsoft.com/office/drawing/2016/ink" xmlns:am3d="http://schemas.microsoft.com/office/drawing/2017/model3d" xmlns:o="urn:schemas-microsoft-com:office:office" xmlns:r="http://schemas.openxmlformats.org/officeDocument/2006/relationships" xmlns:m="http://schemas.openxmlformats.org/officeDocument/2006/math" xmlns:v="urn:schemas-microsoft-com:vml" xmlns:wp14="http://schemas.microsoft.com/office/word/2010/wordprocessingDrawing" xmlns:wp="http://schemas.openxmlformats.org/drawingml/2006/wordprocessingDrawing" xmlns:w10="urn:schemas-microsoft-com:office:word" xmlns:w="http://schemas.openxmlformats.org/wordprocessingml/2006/main" xmlns:w14="http://schemas.microsoft.com/office/word/2010/wordml" xmlns:w15="http://schemas.microsoft.com/office/word/2012/wordml" xmlns:w16cex="http://schemas.microsoft.com/office/word/2018/wordml/cex" xmlns:w16cid="http://schemas.microsoft.com/office/word/2016/wordml/cid" xmlns:w16="http://schemas.microsoft.com/office/word/2018/wordml" xmlns:w16se="http://schemas.microsoft.com/office/word/2015/wordml/symex" xmlns:wpg="http://schemas.microsoft.com/office/word/2010/wordprocessingGroup" xmlns:wpi="http://schemas.microsoft.com/office/word/2010/wordprocessingInk" xmlns:wne="http://schemas.microsoft.com/office/word/2006/wordml" xmlns:wps="http://schemas.microsoft.com/office/word/2010/wordprocessingShape" mc:Ignorable="w14 w15 w16se w16cid w16 w16cex wp14">
+<w:document xmlns:wpc="http://schemas.microsoft.com/office/word/2010/wordprocessingCanvas" xmlns:cx="http://schemas.microsoft.com/office/drawing/2014/chartex" xmlns:cx1="http://schemas.microsoft.com/office/drawing/2015/9/8/chartex" xmlns:cx2="http://schemas.microsoft.com/office/drawing/2015/10/21/chartex" xmlns:cx3="http://schemas.microsoft.com/office/drawing/2016/5/9/chartex" xmlns:cx4="http://schemas.microsoft.com/office/drawing/2016/5/10/chartex" xmlns:cx5="http://schemas.microsoft.com/office/drawing/2016/5/11/chartex" xmlns:cx6="http://schemas.microsoft.com/office/drawing/2016/5/12/chartex" xmlns:cx7="http://schemas.microsoft.com/office/drawing/2016/5/13/chartex" xmlns:cx8="http://schemas.microsoft.com/office/drawing/2016/5/14/chartex" xmlns:mc="http://schemas.openxmlformats.org/markup-compatibility/2006" xmlns:aink="http://schemas.microsoft.com/office/drawing/2016/ink" xmlns:am3d="http://schemas.microsoft.com/office/drawing/2017/model3d" xmlns:o="urn:schemas-microsoft-com:office:office" xmlns:r="http://schemas.openxmlformats.org/officeDocument/2006/relationships" xmlns:m="http://schemas.openxmlformats.org/officeDocument/2006/math" xmlns:v="urn:schemas-microsoft-com:vml" xmlns:wp14="http://schemas.microsoft.com/office/word/2010/wordprocessingDrawing" xmlns:wp="http://schemas.openxmlformats.org/drawingml/2006/wordprocessingDrawing" xmlns:w10="urn:schemas-microsoft-com:office:word" xmlns:w="http://schemas.openxmlformats.org/wordprocessingml/2006/main" xmlns:w14="http://schemas.microsoft.com/office/word/2010/wordml" xmlns:w15="http://schemas.microsoft.com/office/word/2012/wordml" xmlns:w16cex="http://schemas.microsoft.com/office/word/2018/wordml/cex" xmlns:w16cid="http://schemas.microsoft.com/office/word/2016/wordml/cid" xmlns:w16="http://schemas.microsoft.com/office/word/2018/wordml" xmlns:w16sdtdh="http://schemas.microsoft.com/office/word/2020/wordml/sdtdatahash" xmlns:w16se="http://schemas.microsoft.com/office/word/2015/wordml/symex" xmlns:wpg="http://schemas.microsoft.com/office/word/2010/wordprocessingGroup" xmlns:wpi="http://schemas.microsoft.com/office/word/2010/wordprocessingInk" xmlns:wne="http://schemas.microsoft.com/office/word/2006/wordml" xmlns:wps="http://schemas.microsoft.com/office/word/2010/wordprocessingShape" mc:Ignorable="w14 w15 w16se w16cid w16 w16cex w16sdtdh wp14">
   <w:background w:color="FFFFFF"/>
   <w:body>
     <w:p>
@@ -11,30 +11,12 @@
           <w:b/>
         </w:rPr>
       </w:pPr>
-      <w:proofErr w:type="gramStart"/>
       <w:r>
         <w:rPr>
           <w:b/>
           <w:lang w:val="en-GB"/>
         </w:rPr>
-        <w:t xml:space="preserve">{{ </w:t>
-      </w:r>
-      <w:proofErr w:type="spellStart"/>
-      <w:r>
-        <w:rPr>
-          <w:b/>
-          <w:lang w:val="en-GB"/>
-        </w:rPr>
-        <w:t>vlastnik</w:t>
-      </w:r>
-      <w:proofErr w:type="spellEnd"/>
-      <w:proofErr w:type="gramEnd"/>
-      <w:r>
-        <w:rPr>
-          <w:b/>
-          <w:lang w:val="en-GB"/>
-        </w:rPr>
-        <w:t xml:space="preserve"> }}</w:t>
+        <w:t>{{ vlastnik }}</w:t>
       </w:r>
       <w:r>
         <w:rPr>
@@ -55,21 +37,7 @@
         <w:rPr>
           <w:lang w:val="en-GB"/>
         </w:rPr>
-        <w:t xml:space="preserve">{%p if </w:t>
-      </w:r>
-      <w:proofErr w:type="spellStart"/>
-      <w:r>
-        <w:rPr>
-          <w:lang w:val="en-GB"/>
-        </w:rPr>
-        <w:t>osobniUdaje</w:t>
-      </w:r>
-      <w:proofErr w:type="spellEnd"/>
-      <w:r>
-        <w:rPr>
-          <w:lang w:val="en-GB"/>
-        </w:rPr>
-        <w:t xml:space="preserve"> %}</w:t>
+        <w:t>{%p if osobniUdaje %}</w:t>
       </w:r>
     </w:p>
     <w:p>
@@ -81,32 +49,29 @@
         <w:rPr>
           <w:lang w:val="en-GB"/>
         </w:rPr>
-        <w:t xml:space="preserve">{%p for </w:t>
-      </w:r>
-      <w:proofErr w:type="spellStart"/>
-      <w:r>
-        <w:rPr>
-          <w:lang w:val="en-GB"/>
-        </w:rPr>
-        <w:t>osoba</w:t>
-      </w:r>
-      <w:proofErr w:type="spellEnd"/>
-      <w:r>
-        <w:rPr>
-          <w:lang w:val="en-GB"/>
-        </w:rPr>
-        <w:t xml:space="preserve"> in </w:t>
-      </w:r>
-      <w:proofErr w:type="spellStart"/>
-      <w:proofErr w:type="gramStart"/>
-      <w:r>
-        <w:rPr>
-          <w:lang w:val="en-GB"/>
-        </w:rPr>
-        <w:t>Spolek.sidlo.vlastnik</w:t>
-      </w:r>
-      <w:proofErr w:type="spellEnd"/>
-      <w:proofErr w:type="gramEnd"/>
+        <w:t>{%p for osoba in Spolek.sidlo.vlastnik %}</w:t>
+      </w:r>
+    </w:p>
+    <w:p>
+      <w:pPr>
+        <w:pStyle w:val="Bod"/>
+        <w:ind w:left="0" w:firstLine="0"/>
+        <w:rPr>
+          <w:lang w:val="en-GB"/>
+        </w:rPr>
+      </w:pPr>
+      <w:r>
+        <w:rPr>
+          <w:lang w:val="en-GB"/>
+        </w:rPr>
+        <w:t xml:space="preserve">{%p if </w:t>
+      </w:r>
+      <w:r>
+        <w:rPr>
+          <w:lang w:val="en-GB"/>
+        </w:rPr>
+        <w:t>osoba.typ == ‘FO’</w:t>
+      </w:r>
       <w:r>
         <w:rPr>
           <w:lang w:val="en-GB"/>
@@ -129,7 +94,6 @@
           <w:color w:val="000000"/>
         </w:rPr>
       </w:pPr>
-      <w:proofErr w:type="gramStart"/>
       <w:r>
         <w:t xml:space="preserve">{{ </w:t>
       </w:r>
@@ -139,7 +103,6 @@
       <w:r>
         <w:t>name</w:t>
       </w:r>
-      <w:proofErr w:type="gramEnd"/>
       <w:r>
         <w:t xml:space="preserve"> }}</w:t>
       </w:r>
@@ -159,22 +122,15 @@
           <w:color w:val="000000"/>
         </w:rPr>
       </w:pPr>
-      <w:proofErr w:type="gramStart"/>
       <w:r>
         <w:t xml:space="preserve">{{ </w:t>
       </w:r>
-      <w:proofErr w:type="spellStart"/>
-      <w:r>
-        <w:t>osoba</w:t>
-      </w:r>
-      <w:proofErr w:type="gramEnd"/>
-      <w:r>
-        <w:t>.</w:t>
+      <w:r>
+        <w:t>osoba.</w:t>
       </w:r>
       <w:r>
         <w:t>address</w:t>
       </w:r>
-      <w:proofErr w:type="spellEnd"/>
       <w:r>
         <w:t xml:space="preserve"> }}</w:t>
       </w:r>
@@ -197,21 +153,29 @@
         </w:rPr>
         <w:t xml:space="preserve">Datum narození: </w:t>
       </w:r>
-      <w:proofErr w:type="gramStart"/>
       <w:r>
         <w:t xml:space="preserve">{{ </w:t>
       </w:r>
-      <w:proofErr w:type="spellStart"/>
-      <w:r>
-        <w:t>osoba</w:t>
-      </w:r>
-      <w:proofErr w:type="gramEnd"/>
-      <w:r>
-        <w:t>.birthday</w:t>
-      </w:r>
-      <w:proofErr w:type="spellEnd"/>
+      <w:r>
+        <w:t>osoba.birthday</w:t>
+      </w:r>
       <w:r>
         <w:t>}}</w:t>
+      </w:r>
+    </w:p>
+    <w:p>
+      <w:pPr>
+        <w:pStyle w:val="Bod"/>
+        <w:ind w:left="0" w:firstLine="0"/>
+        <w:rPr>
+          <w:lang w:val="en-GB"/>
+        </w:rPr>
+      </w:pPr>
+      <w:r>
+        <w:rPr>
+          <w:lang w:val="en-GB"/>
+        </w:rPr>
+        <w:t>{%p else %}</w:t>
       </w:r>
     </w:p>
     <w:p>
@@ -224,7 +188,16 @@
           <w:between w:val="nil"/>
         </w:pBdr>
         <w:spacing w:after="0" w:line="240" w:lineRule="auto"/>
-      </w:pPr>
+        <w:rPr>
+          <w:lang w:val="en-GB"/>
+        </w:rPr>
+      </w:pPr>
+      <w:r>
+        <w:rPr>
+          <w:lang w:val="en-GB"/>
+        </w:rPr>
+        <w:t>{{ osoba.name }}</w:t>
+      </w:r>
     </w:p>
     <w:p>
       <w:pPr>
@@ -236,86 +209,24 @@
           <w:between w:val="nil"/>
         </w:pBdr>
         <w:spacing w:after="0" w:line="240" w:lineRule="auto"/>
-        <w:rPr>
-          <w:lang w:val="en-GB"/>
-        </w:rPr>
-      </w:pPr>
-      <w:r>
-        <w:rPr>
-          <w:lang w:val="en-GB"/>
-        </w:rPr>
-        <w:t xml:space="preserve">{%p </w:t>
-      </w:r>
-      <w:proofErr w:type="spellStart"/>
-      <w:r>
-        <w:rPr>
-          <w:lang w:val="en-GB"/>
-        </w:rPr>
-        <w:t>endfor</w:t>
-      </w:r>
-      <w:proofErr w:type="spellEnd"/>
-      <w:r>
-        <w:rPr>
-          <w:lang w:val="en-GB"/>
-        </w:rPr>
-        <w:t xml:space="preserve"> %}</w:t>
-      </w:r>
-    </w:p>
-    <w:p>
-      <w:pPr>
-        <w:pStyle w:val="Bod"/>
-        <w:ind w:left="0" w:firstLine="0"/>
-        <w:rPr>
-          <w:lang w:val="en-GB"/>
-        </w:rPr>
-      </w:pPr>
-      <w:r>
-        <w:rPr>
-          <w:lang w:val="en-GB"/>
-        </w:rPr>
-        <w:t>{%p else %}</w:t>
-      </w:r>
-    </w:p>
-    <w:p>
-      <w:pPr>
-        <w:pStyle w:val="Bod"/>
-        <w:ind w:left="0" w:firstLine="0"/>
-      </w:pPr>
-      <w:r>
-        <w:rPr>
-          <w:lang w:val="en-GB"/>
-        </w:rPr>
-        <w:t xml:space="preserve">{%p for </w:t>
-      </w:r>
-      <w:proofErr w:type="spellStart"/>
-      <w:r>
-        <w:rPr>
-          <w:lang w:val="en-GB"/>
-        </w:rPr>
-        <w:t>osoba</w:t>
-      </w:r>
-      <w:proofErr w:type="spellEnd"/>
-      <w:r>
-        <w:rPr>
-          <w:lang w:val="en-GB"/>
-        </w:rPr>
-        <w:t xml:space="preserve"> in </w:t>
-      </w:r>
-      <w:proofErr w:type="spellStart"/>
-      <w:proofErr w:type="gramStart"/>
-      <w:r>
-        <w:rPr>
-          <w:lang w:val="en-GB"/>
-        </w:rPr>
-        <w:t>Spolek.sidlo.vlastnik</w:t>
-      </w:r>
-      <w:proofErr w:type="spellEnd"/>
-      <w:proofErr w:type="gramEnd"/>
-      <w:r>
-        <w:rPr>
-          <w:lang w:val="en-GB"/>
-        </w:rPr>
-        <w:t xml:space="preserve"> %}</w:t>
+      </w:pPr>
+      <w:r>
+        <w:rPr>
+          <w:lang w:val="en-GB"/>
+        </w:rPr>
+        <w:t>{{</w:t>
+      </w:r>
+      <w:r>
+        <w:rPr>
+          <w:lang w:val="en-GB"/>
+        </w:rPr>
+        <w:t xml:space="preserve"> osoba.address </w:t>
+      </w:r>
+      <w:r>
+        <w:rPr>
+          <w:lang w:val="en-GB"/>
+        </w:rPr>
+        <w:t>}}</w:t>
       </w:r>
     </w:p>
     <w:p>
@@ -328,17 +239,27 @@
           <w:between w:val="nil"/>
         </w:pBdr>
         <w:spacing w:after="0" w:line="240" w:lineRule="auto"/>
-        <w:rPr>
-          <w:rFonts w:ascii="Gill Sans" w:hAnsi="Gill Sans"/>
-          <w:color w:val="000000"/>
-        </w:rPr>
-      </w:pPr>
-      <w:r>
-        <w:rPr>
-          <w:rFonts w:ascii="Gill Sans" w:hAnsi="Gill Sans"/>
-          <w:color w:val="000000"/>
-        </w:rPr>
-        <w:t>[Jméno a příjmení]</w:t>
+      </w:pPr>
+      <w:r>
+        <w:t xml:space="preserve">IČO: </w:t>
+      </w:r>
+      <w:r>
+        <w:rPr>
+          <w:lang w:val="en-GB"/>
+        </w:rPr>
+        <w:t>{{</w:t>
+      </w:r>
+      <w:r>
+        <w:rPr>
+          <w:lang w:val="en-GB"/>
+        </w:rPr>
+        <w:t xml:space="preserve"> osoba.ico </w:t>
+      </w:r>
+      <w:r>
+        <w:rPr>
+          <w:lang w:val="en-GB"/>
+        </w:rPr>
+        <w:t>}}</w:t>
       </w:r>
     </w:p>
     <w:p>
@@ -351,17 +272,35 @@
           <w:between w:val="nil"/>
         </w:pBdr>
         <w:spacing w:after="0" w:line="240" w:lineRule="auto"/>
-        <w:rPr>
-          <w:rFonts w:ascii="Gill Sans" w:hAnsi="Gill Sans"/>
-          <w:color w:val="000000"/>
-        </w:rPr>
-      </w:pPr>
-      <w:r>
-        <w:rPr>
-          <w:rFonts w:ascii="Gill Sans" w:hAnsi="Gill Sans"/>
-          <w:color w:val="000000"/>
-        </w:rPr>
-        <w:t>[Ulice a číslo popisné]</w:t>
+      </w:pPr>
+      <w:r>
+        <w:t xml:space="preserve">Zastoupena: </w:t>
+      </w:r>
+      <w:r>
+        <w:rPr>
+          <w:lang w:val="en-GB"/>
+        </w:rPr>
+        <w:t>{{</w:t>
+      </w:r>
+      <w:r>
+        <w:rPr>
+          <w:lang w:val="en-GB"/>
+        </w:rPr>
+        <w:t xml:space="preserve"> osoba.zastupceName </w:t>
+      </w:r>
+      <w:r>
+        <w:rPr>
+          <w:lang w:val="en-GB"/>
+        </w:rPr>
+        <w:t>}}</w:t>
+      </w:r>
+    </w:p>
+    <w:p>
+      <w:r>
+        <w:rPr>
+          <w:lang w:val="en-GB"/>
+        </w:rPr>
+        <w:t>{%p endif %}</w:t>
       </w:r>
     </w:p>
     <w:p>
@@ -375,6 +314,115 @@
         </w:pBdr>
         <w:spacing w:after="0" w:line="240" w:lineRule="auto"/>
         <w:rPr>
+          <w:lang w:val="en-GB"/>
+        </w:rPr>
+      </w:pPr>
+      <w:r>
+        <w:rPr>
+          <w:lang w:val="en-GB"/>
+        </w:rPr>
+        <w:t>{%p endfor %}</w:t>
+      </w:r>
+    </w:p>
+    <w:p>
+      <w:pPr>
+        <w:pBdr>
+          <w:top w:val="nil"/>
+          <w:left w:val="nil"/>
+          <w:bottom w:val="nil"/>
+          <w:right w:val="nil"/>
+          <w:between w:val="nil"/>
+        </w:pBdr>
+        <w:spacing w:after="0" w:line="240" w:lineRule="auto"/>
+        <w:rPr>
+          <w:lang w:val="en-GB"/>
+        </w:rPr>
+      </w:pPr>
+    </w:p>
+    <w:p>
+      <w:pPr>
+        <w:pStyle w:val="Bod"/>
+        <w:ind w:left="0" w:firstLine="0"/>
+        <w:rPr>
+          <w:lang w:val="en-GB"/>
+        </w:rPr>
+      </w:pPr>
+      <w:r>
+        <w:rPr>
+          <w:lang w:val="en-GB"/>
+        </w:rPr>
+        <w:t>{%p else %}</w:t>
+      </w:r>
+    </w:p>
+    <w:p>
+      <w:pPr>
+        <w:pStyle w:val="Bod"/>
+        <w:ind w:left="0" w:firstLine="0"/>
+      </w:pPr>
+      <w:r>
+        <w:rPr>
+          <w:lang w:val="en-GB"/>
+        </w:rPr>
+        <w:t>{%p for osoba in Spolek.sidlo.vlastnik %}</w:t>
+      </w:r>
+    </w:p>
+    <w:p>
+      <w:pPr>
+        <w:pBdr>
+          <w:top w:val="nil"/>
+          <w:left w:val="nil"/>
+          <w:bottom w:val="nil"/>
+          <w:right w:val="nil"/>
+          <w:between w:val="nil"/>
+        </w:pBdr>
+        <w:spacing w:after="0" w:line="240" w:lineRule="auto"/>
+        <w:rPr>
+          <w:rFonts w:ascii="Gill Sans" w:hAnsi="Gill Sans"/>
+          <w:color w:val="000000"/>
+        </w:rPr>
+      </w:pPr>
+      <w:r>
+        <w:rPr>
+          <w:rFonts w:ascii="Gill Sans" w:hAnsi="Gill Sans"/>
+          <w:color w:val="000000"/>
+        </w:rPr>
+        <w:t>[Jméno a příjmení]</w:t>
+      </w:r>
+    </w:p>
+    <w:p>
+      <w:pPr>
+        <w:pBdr>
+          <w:top w:val="nil"/>
+          <w:left w:val="nil"/>
+          <w:bottom w:val="nil"/>
+          <w:right w:val="nil"/>
+          <w:between w:val="nil"/>
+        </w:pBdr>
+        <w:spacing w:after="0" w:line="240" w:lineRule="auto"/>
+        <w:rPr>
+          <w:rFonts w:ascii="Gill Sans" w:hAnsi="Gill Sans"/>
+          <w:color w:val="000000"/>
+        </w:rPr>
+      </w:pPr>
+      <w:r>
+        <w:rPr>
+          <w:rFonts w:ascii="Gill Sans" w:hAnsi="Gill Sans"/>
+          <w:color w:val="000000"/>
+        </w:rPr>
+        <w:t>[Ulice a číslo popisné]</w:t>
+      </w:r>
+    </w:p>
+    <w:p>
+      <w:pPr>
+        <w:pBdr>
+          <w:top w:val="nil"/>
+          <w:left w:val="nil"/>
+          <w:bottom w:val="nil"/>
+          <w:right w:val="nil"/>
+          <w:between w:val="nil"/>
+        </w:pBdr>
+        <w:spacing w:after="0" w:line="240" w:lineRule="auto"/>
+        <w:rPr>
           <w:rFonts w:ascii="Gill Sans" w:hAnsi="Gill Sans"/>
           <w:color w:val="000000"/>
         </w:rPr>
@@ -407,23 +455,7 @@
           <w:rFonts w:ascii="Gill Sans" w:hAnsi="Gill Sans"/>
           <w:color w:val="000000"/>
         </w:rPr>
-        <w:t>Datum narození: [#</w:t>
-      </w:r>
-      <w:proofErr w:type="gramStart"/>
-      <w:r>
-        <w:rPr>
-          <w:rFonts w:ascii="Gill Sans" w:hAnsi="Gill Sans"/>
-          <w:color w:val="000000"/>
-        </w:rPr>
-        <w:t>#.#</w:t>
-      </w:r>
-      <w:proofErr w:type="gramEnd"/>
-      <w:r>
-        <w:rPr>
-          <w:rFonts w:ascii="Gill Sans" w:hAnsi="Gill Sans"/>
-          <w:color w:val="000000"/>
-        </w:rPr>
-        <w:t>#.####]</w:t>
+        <w:t>Datum narození: [##.##.####]</w:t>
       </w:r>
     </w:p>
     <w:p>
@@ -464,25 +496,7 @@
           <w:color w:val="000000"/>
           <w:lang w:val="en-GB"/>
         </w:rPr>
-        <w:t xml:space="preserve">{%p </w:t>
-      </w:r>
-      <w:proofErr w:type="spellStart"/>
-      <w:r>
-        <w:rPr>
-          <w:rFonts w:ascii="Gill Sans" w:hAnsi="Gill Sans"/>
-          <w:color w:val="000000"/>
-          <w:lang w:val="en-GB"/>
-        </w:rPr>
-        <w:t>endfor</w:t>
-      </w:r>
-      <w:proofErr w:type="spellEnd"/>
-      <w:r>
-        <w:rPr>
-          <w:rFonts w:ascii="Gill Sans" w:hAnsi="Gill Sans"/>
-          <w:color w:val="000000"/>
-          <w:lang w:val="en-GB"/>
-        </w:rPr>
-        <w:t xml:space="preserve"> %}</w:t>
+        <w:t>{%p endfor %}</w:t>
       </w:r>
     </w:p>
     <w:p>
@@ -529,13 +543,8 @@
           <w:color w:val="000000"/>
         </w:rPr>
       </w:pPr>
-      <w:proofErr w:type="gramStart"/>
-      <w:r>
-        <w:t>{{ Spolek</w:t>
-      </w:r>
-      <w:proofErr w:type="gramEnd"/>
-      <w:r>
-        <w:t xml:space="preserve"> }}</w:t>
+      <w:r>
+        <w:t>{{ Spolek }}</w:t>
       </w:r>
     </w:p>
     <w:p>
@@ -559,15 +568,7 @@
         <w:pStyle w:val="KdeKdy"/>
       </w:pPr>
       <w:r>
-        <w:t>[Obec #</w:t>
-      </w:r>
-      <w:proofErr w:type="gramStart"/>
-      <w:r>
-        <w:t>#.#</w:t>
-      </w:r>
-      <w:proofErr w:type="gramEnd"/>
-      <w:r>
-        <w:t>#.####]</w:t>
+        <w:t>[Obec ##.##.####]</w:t>
       </w:r>
     </w:p>
     <w:p>
@@ -579,136 +580,106 @@
       </w:r>
     </w:p>
     <w:p>
-      <w:proofErr w:type="gramStart"/>
+      <w:r>
+        <w:t>{{ vlastnik }}</w:t>
+      </w:r>
+      <w:r>
+        <w:t xml:space="preserve"> </w:t>
+      </w:r>
       <w:r>
         <w:t xml:space="preserve">{{ </w:t>
       </w:r>
-      <w:proofErr w:type="spellStart"/>
-      <w:r>
-        <w:t>vlastnik</w:t>
-      </w:r>
-      <w:proofErr w:type="spellEnd"/>
-      <w:proofErr w:type="gramEnd"/>
-      <w:r>
-        <w:t xml:space="preserve"> }}</w:t>
+      <w:r>
+        <w:t>Spolek.sidlo.typ</w:t>
+      </w:r>
+      <w:r>
+        <w:t xml:space="preserve"> }} </w:t>
+      </w:r>
+      <w:r>
+        <w:rPr>
+          <w:lang w:val="en-GB"/>
+        </w:rPr>
+        <w:t>{</w:t>
+      </w:r>
+      <w:r>
+        <w:t xml:space="preserve">% if </w:t>
+      </w:r>
+      <w:r>
+        <w:t>Spolek.sidlo.typ</w:t>
+      </w:r>
+      <w:r>
+        <w:t xml:space="preserve"> == </w:t>
+      </w:r>
+      <w:r>
+        <w:t>‘</w:t>
+      </w:r>
+      <w:r>
+        <w:t>byt</w:t>
+      </w:r>
+      <w:r>
+        <w:t>u</w:t>
+      </w:r>
+      <w:r>
+        <w:t>‘</w:t>
       </w:r>
       <w:r>
         <w:t xml:space="preserve"> </w:t>
       </w:r>
       <w:r>
-        <w:t xml:space="preserve">{{ </w:t>
-      </w:r>
-      <w:proofErr w:type="spellStart"/>
-      <w:r>
-        <w:t>Spolek.sidlo.typ</w:t>
-      </w:r>
-      <w:proofErr w:type="spellEnd"/>
-      <w:r>
-        <w:t xml:space="preserve"> }} </w:t>
-      </w:r>
-      <w:r>
-        <w:rPr>
-          <w:lang w:val="en-GB"/>
-        </w:rPr>
-        <w:t>{</w:t>
-      </w:r>
-      <w:r>
-        <w:t xml:space="preserve">% </w:t>
-      </w:r>
-      <w:proofErr w:type="spellStart"/>
-      <w:r>
-        <w:t>if</w:t>
-      </w:r>
-      <w:proofErr w:type="spellEnd"/>
-      <w:r>
+        <w:t>%</w:t>
+      </w:r>
+      <w:r>
+        <w:rPr>
+          <w:lang w:val="en-GB"/>
+        </w:rPr>
+        <w:t xml:space="preserve">}č. </w:t>
+      </w:r>
+      <w:r>
+        <w:rPr>
+          <w:lang w:val="en-GB"/>
+        </w:rPr>
+        <w:t>J</w:t>
+      </w:r>
+      <w:r>
+        <w:rPr>
+          <w:lang w:val="en-GB"/>
+        </w:rPr>
+        <w:t xml:space="preserve">ednotky </w:t>
+      </w:r>
+      <w:r>
+        <w:rPr>
+          <w:lang w:val="en-GB"/>
+        </w:rPr>
+        <w:t>[</w:t>
+      </w:r>
+      <w:r>
+        <w:rPr>
+          <w:lang w:val="en-GB"/>
+        </w:rPr>
         <w:t xml:space="preserve"> </w:t>
       </w:r>
-      <w:proofErr w:type="spellStart"/>
-      <w:r>
-        <w:t>Spolek.sidlo.typ</w:t>
-      </w:r>
-      <w:proofErr w:type="spellEnd"/>
-      <w:r>
-        <w:t xml:space="preserve"> == </w:t>
-      </w:r>
-      <w:r>
-        <w:t>‘</w:t>
-      </w:r>
-      <w:r>
-        <w:t>byt</w:t>
-      </w:r>
-      <w:r>
-        <w:t>u</w:t>
-      </w:r>
-      <w:r>
-        <w:t>‘</w:t>
+      <w:r>
+        <w:rPr>
+          <w:lang w:val="en-GB"/>
+        </w:rPr>
+        <w:t>##/####]</w:t>
+      </w:r>
+      <w:r>
+        <w:rPr>
+          <w:lang w:val="en-GB"/>
+        </w:rPr>
+        <w:t>{% endif %}</w:t>
+      </w:r>
+      <w:r>
+        <w:rPr>
+          <w:lang w:val="en-GB"/>
+        </w:rPr>
+        <w:t>,</w:t>
       </w:r>
       <w:r>
         <w:t xml:space="preserve"> </w:t>
       </w:r>
       <w:r>
-        <w:t>%</w:t>
-      </w:r>
-      <w:r>
-        <w:rPr>
-          <w:lang w:val="en-GB"/>
-        </w:rPr>
-        <w:t xml:space="preserve">}č. </w:t>
-      </w:r>
-      <w:proofErr w:type="spellStart"/>
-      <w:r>
-        <w:rPr>
-          <w:lang w:val="en-GB"/>
-        </w:rPr>
-        <w:t>J</w:t>
-      </w:r>
-      <w:r>
-        <w:rPr>
-          <w:lang w:val="en-GB"/>
-        </w:rPr>
-        <w:t>ednotky</w:t>
-      </w:r>
-      <w:proofErr w:type="spellEnd"/>
-      <w:r>
-        <w:rPr>
-          <w:lang w:val="en-GB"/>
-        </w:rPr>
-        <w:t xml:space="preserve"> </w:t>
-      </w:r>
-      <w:r>
-        <w:rPr>
-          <w:lang w:val="en-GB"/>
-        </w:rPr>
-        <w:t>[</w:t>
-      </w:r>
-      <w:r>
-        <w:rPr>
-          <w:lang w:val="en-GB"/>
-        </w:rPr>
-        <w:t xml:space="preserve"> </w:t>
-      </w:r>
-      <w:r>
-        <w:rPr>
-          <w:lang w:val="en-GB"/>
-        </w:rPr>
-        <w:t>##/####]</w:t>
-      </w:r>
-      <w:r>
-        <w:rPr>
-          <w:lang w:val="en-GB"/>
-        </w:rPr>
-        <w:t>{% endif %}</w:t>
-      </w:r>
-      <w:r>
-        <w:rPr>
-          <w:lang w:val="en-GB"/>
-        </w:rPr>
-        <w:t>,</w:t>
-      </w:r>
-      <w:r>
-        <w:t xml:space="preserve"> </w:t>
-      </w:r>
-      <w:r>
         <w:t xml:space="preserve">č. p. </w:t>
       </w:r>
       <w:r>
@@ -727,15 +698,7 @@
         <w:t>[###]</w:t>
       </w:r>
       <w:r>
-        <w:t xml:space="preserve">, v k. </w:t>
-      </w:r>
-      <w:proofErr w:type="spellStart"/>
-      <w:r>
-        <w:t>ú.</w:t>
-      </w:r>
-      <w:proofErr w:type="spellEnd"/>
-      <w:r>
-        <w:t xml:space="preserve"> </w:t>
+        <w:t xml:space="preserve">, v k. ú. </w:t>
       </w:r>
       <w:r>
         <w:t>[###]</w:t>
@@ -768,21 +731,7 @@
         <w:rPr>
           <w:lang w:val="en-GB"/>
         </w:rPr>
-        <w:t xml:space="preserve">{%p if </w:t>
-      </w:r>
-      <w:proofErr w:type="spellStart"/>
-      <w:r>
-        <w:rPr>
-          <w:lang w:val="en-GB"/>
-        </w:rPr>
-        <w:t>osobniUdaje</w:t>
-      </w:r>
-      <w:proofErr w:type="spellEnd"/>
-      <w:r>
-        <w:rPr>
-          <w:lang w:val="en-GB"/>
-        </w:rPr>
-        <w:t xml:space="preserve"> %}</w:t>
+        <w:t>{%p if osobniUdaje %}</w:t>
       </w:r>
     </w:p>
     <w:p>
@@ -817,21 +766,7 @@
         <w:rPr>
           <w:lang w:val="en-GB"/>
         </w:rPr>
-        <w:t xml:space="preserve">{%p if </w:t>
-      </w:r>
-      <w:proofErr w:type="spellStart"/>
-      <w:r>
-        <w:rPr>
-          <w:lang w:val="en-GB"/>
-        </w:rPr>
-        <w:t>hromadne</w:t>
-      </w:r>
-      <w:proofErr w:type="spellEnd"/>
-      <w:r>
-        <w:rPr>
-          <w:lang w:val="en-GB"/>
-        </w:rPr>
-        <w:t xml:space="preserve"> %}</w:t>
+        <w:t>{%p if hromadne %}</w:t>
       </w:r>
     </w:p>
     <w:p>
@@ -843,37 +778,7 @@
         <w:rPr>
           <w:lang w:val="en-GB"/>
         </w:rPr>
-        <w:t xml:space="preserve">{%p for </w:t>
-      </w:r>
-      <w:proofErr w:type="spellStart"/>
-      <w:r>
-        <w:rPr>
-          <w:lang w:val="en-GB"/>
-        </w:rPr>
-        <w:t>osoba</w:t>
-      </w:r>
-      <w:proofErr w:type="spellEnd"/>
-      <w:r>
-        <w:rPr>
-          <w:lang w:val="en-GB"/>
-        </w:rPr>
-        <w:t xml:space="preserve"> in </w:t>
-      </w:r>
-      <w:proofErr w:type="spellStart"/>
-      <w:proofErr w:type="gramStart"/>
-      <w:r>
-        <w:rPr>
-          <w:lang w:val="en-GB"/>
-        </w:rPr>
-        <w:t>Spolek.sidlo.vlastnik</w:t>
-      </w:r>
-      <w:proofErr w:type="spellEnd"/>
-      <w:proofErr w:type="gramEnd"/>
-      <w:r>
-        <w:rPr>
-          <w:lang w:val="en-GB"/>
-        </w:rPr>
-        <w:t xml:space="preserve"> %}</w:t>
+        <w:t>{%p for osoba in Spolek.sidlo.vlastnik %}</w:t>
       </w:r>
     </w:p>
     <w:p>
@@ -883,7 +788,23 @@
         <w:jc w:val="right"/>
       </w:pPr>
       <w:r>
+        <w:lastRenderedPageBreak/>
         <w:t>__________________________</w:t>
+      </w:r>
+    </w:p>
+    <w:p>
+      <w:pPr>
+        <w:pStyle w:val="Bod"/>
+        <w:ind w:left="0" w:firstLine="0"/>
+        <w:rPr>
+          <w:lang w:val="en-GB"/>
+        </w:rPr>
+      </w:pPr>
+      <w:r>
+        <w:rPr>
+          <w:lang w:val="en-GB"/>
+        </w:rPr>
+        <w:t>{%p if osoba.typ == ‘FO’ %}</w:t>
       </w:r>
     </w:p>
     <w:p>
@@ -896,7 +817,29 @@
           <w:between w:val="nil"/>
         </w:pBdr>
         <w:spacing w:after="0" w:line="240" w:lineRule="auto"/>
-      </w:pPr>
+        <w:rPr>
+          <w:rFonts w:ascii="Gill Sans" w:hAnsi="Gill Sans"/>
+          <w:color w:val="000000"/>
+        </w:rPr>
+      </w:pPr>
+      <w:r>
+        <w:t>{{ osoba.name }}</w:t>
+      </w:r>
+    </w:p>
+    <w:p>
+      <w:pPr>
+        <w:pStyle w:val="Bod"/>
+        <w:ind w:left="0" w:firstLine="0"/>
+        <w:rPr>
+          <w:lang w:val="en-GB"/>
+        </w:rPr>
+      </w:pPr>
+      <w:r>
+        <w:rPr>
+          <w:lang w:val="en-GB"/>
+        </w:rPr>
+        <w:t>{%p else %}</w:t>
+      </w:r>
     </w:p>
     <w:p>
       <w:pPr>
@@ -909,17 +852,14 @@
         </w:pBdr>
         <w:spacing w:after="0" w:line="240" w:lineRule="auto"/>
         <w:rPr>
-          <w:rFonts w:ascii="Gill Sans" w:hAnsi="Gill Sans"/>
-          <w:color w:val="000000"/>
-        </w:rPr>
-      </w:pPr>
-      <w:proofErr w:type="gramStart"/>
-      <w:r>
-        <w:t>{{ osoba.name</w:t>
-      </w:r>
-      <w:proofErr w:type="gramEnd"/>
-      <w:r>
-        <w:t xml:space="preserve"> }}</w:t>
+          <w:lang w:val="en-GB"/>
+        </w:rPr>
+      </w:pPr>
+      <w:r>
+        <w:rPr>
+          <w:lang w:val="en-GB"/>
+        </w:rPr>
+        <w:t>{{ osoba.zastupceName }}</w:t>
       </w:r>
     </w:p>
     <w:p>
@@ -940,46 +880,15 @@
         <w:rPr>
           <w:lang w:val="en-GB"/>
         </w:rPr>
-        <w:t xml:space="preserve">{%p </w:t>
-      </w:r>
-      <w:proofErr w:type="spellStart"/>
-      <w:r>
-        <w:rPr>
-          <w:lang w:val="en-GB"/>
-        </w:rPr>
-        <w:t>endfor</w:t>
-      </w:r>
-      <w:proofErr w:type="spellEnd"/>
-      <w:r>
-        <w:rPr>
-          <w:lang w:val="en-GB"/>
-        </w:rPr>
-        <w:t xml:space="preserve"> %}</w:t>
-      </w:r>
-    </w:p>
-    <w:p>
-      <w:pPr>
-        <w:pStyle w:val="Bod"/>
-        <w:ind w:left="0" w:firstLine="0"/>
-        <w:rPr>
-          <w:lang w:val="en-GB"/>
-        </w:rPr>
-      </w:pPr>
-      <w:r>
-        <w:rPr>
-          <w:lang w:val="en-GB"/>
-        </w:rPr>
-        <w:t>{%p else %}</w:t>
-      </w:r>
-    </w:p>
-    <w:p>
-      <w:pPr>
-        <w:keepNext/>
-        <w:spacing w:before="720"/>
-        <w:jc w:val="right"/>
-      </w:pPr>
-      <w:r>
-        <w:t>__________________________</w:t>
+        <w:t>{{ osoba.zastupceFunkce }}</w:t>
+      </w:r>
+    </w:p>
+    <w:p>
+      <w:r>
+        <w:rPr>
+          <w:lang w:val="en-GB"/>
+        </w:rPr>
+        <w:t>{%p endif %}</w:t>
       </w:r>
     </w:p>
     <w:p>
@@ -992,24 +901,90 @@
           <w:between w:val="nil"/>
         </w:pBdr>
         <w:spacing w:after="0" w:line="240" w:lineRule="auto"/>
+      </w:pPr>
+    </w:p>
+    <w:p>
+      <w:pPr>
+        <w:pBdr>
+          <w:top w:val="nil"/>
+          <w:left w:val="nil"/>
+          <w:bottom w:val="nil"/>
+          <w:right w:val="nil"/>
+          <w:between w:val="nil"/>
+        </w:pBdr>
+        <w:spacing w:after="0" w:line="240" w:lineRule="auto"/>
+        <w:rPr>
+          <w:lang w:val="en-GB"/>
+        </w:rPr>
+      </w:pPr>
+      <w:r>
+        <w:rPr>
+          <w:lang w:val="en-GB"/>
+        </w:rPr>
+        <w:t>{%p endfor %}</w:t>
+      </w:r>
+    </w:p>
+    <w:p>
+      <w:pPr>
+        <w:pStyle w:val="Bod"/>
+        <w:ind w:left="0" w:firstLine="0"/>
+        <w:rPr>
+          <w:lang w:val="en-GB"/>
+        </w:rPr>
+      </w:pPr>
+      <w:r>
+        <w:rPr>
+          <w:lang w:val="en-GB"/>
+        </w:rPr>
+        <w:t>{%p else %}</w:t>
+      </w:r>
+    </w:p>
+    <w:p>
+      <w:pPr>
+        <w:keepNext/>
+        <w:spacing w:before="720"/>
+        <w:jc w:val="right"/>
+      </w:pPr>
+      <w:r>
+        <w:t>__________________________</w:t>
+      </w:r>
+    </w:p>
+    <w:p>
+      <w:pPr>
+        <w:pStyle w:val="Bod"/>
+        <w:ind w:left="0" w:firstLine="0"/>
+        <w:rPr>
+          <w:lang w:val="en-GB"/>
+        </w:rPr>
+      </w:pPr>
+      <w:r>
+        <w:rPr>
+          <w:lang w:val="en-GB"/>
+        </w:rPr>
+        <w:t>{%p if osoba.typ == ‘FO’ %}</w:t>
+      </w:r>
+    </w:p>
+    <w:p>
+      <w:pPr>
+        <w:pBdr>
+          <w:top w:val="nil"/>
+          <w:left w:val="nil"/>
+          <w:bottom w:val="nil"/>
+          <w:right w:val="nil"/>
+          <w:between w:val="nil"/>
+        </w:pBdr>
+        <w:spacing w:after="0" w:line="240" w:lineRule="auto"/>
         <w:rPr>
           <w:rFonts w:ascii="Gill Sans" w:hAnsi="Gill Sans"/>
           <w:color w:val="000000"/>
         </w:rPr>
       </w:pPr>
-      <w:proofErr w:type="gramStart"/>
       <w:r>
         <w:t xml:space="preserve">{{ </w:t>
       </w:r>
-      <w:proofErr w:type="spellStart"/>
-      <w:r>
-        <w:t>Spolek.sidlo</w:t>
-      </w:r>
-      <w:proofErr w:type="gramEnd"/>
-      <w:r>
-        <w:t>.vlastnik</w:t>
-      </w:r>
-      <w:proofErr w:type="spellEnd"/>
+      <w:r>
+        <w:t>Spolek.sidlo.vlastnik</w:t>
+      </w:r>
       <w:r>
         <w:rPr>
           <w:lang w:val="en-GB"/>
@@ -1017,16 +992,134 @@
         <w:t>[0]</w:t>
       </w:r>
       <w:r>
+        <w:t>.name }}</w:t>
+      </w:r>
+    </w:p>
+    <w:p>
+      <w:pPr>
+        <w:pStyle w:val="Bod"/>
+        <w:ind w:left="0" w:firstLine="0"/>
+        <w:rPr>
+          <w:lang w:val="en-GB"/>
+        </w:rPr>
+      </w:pPr>
+      <w:r>
+        <w:rPr>
+          <w:lang w:val="en-GB"/>
+        </w:rPr>
+        <w:t>{%p else %}</w:t>
+      </w:r>
+    </w:p>
+    <w:p>
+      <w:pPr>
+        <w:pBdr>
+          <w:top w:val="nil"/>
+          <w:left w:val="nil"/>
+          <w:bottom w:val="nil"/>
+          <w:right w:val="nil"/>
+          <w:between w:val="nil"/>
+        </w:pBdr>
+        <w:spacing w:after="0" w:line="240" w:lineRule="auto"/>
+        <w:rPr>
+          <w:lang w:val="en-GB"/>
+        </w:rPr>
+      </w:pPr>
+      <w:r>
+        <w:rPr>
+          <w:lang w:val="en-GB"/>
+        </w:rPr>
+        <w:t xml:space="preserve">{{ </w:t>
+      </w:r>
+      <w:r>
+        <w:t>Spolek.sidlo.vlastnik</w:t>
+      </w:r>
+      <w:r>
+        <w:rPr>
+          <w:lang w:val="en-GB"/>
+        </w:rPr>
+        <w:t>[0]</w:t>
+      </w:r>
+      <w:r>
         <w:t>.</w:t>
       </w:r>
-      <w:proofErr w:type="spellStart"/>
-      <w:r>
-        <w:t>name</w:t>
-      </w:r>
-      <w:proofErr w:type="spellEnd"/>
-      <w:r>
-        <w:t xml:space="preserve"> }}</w:t>
-      </w:r>
+      <w:r>
+        <w:rPr>
+          <w:lang w:val="en-GB"/>
+        </w:rPr>
+        <w:t>zastupceName }}</w:t>
+      </w:r>
+    </w:p>
+    <w:p>
+      <w:pPr>
+        <w:pBdr>
+          <w:top w:val="nil"/>
+          <w:left w:val="nil"/>
+          <w:bottom w:val="nil"/>
+          <w:right w:val="nil"/>
+          <w:between w:val="nil"/>
+        </w:pBdr>
+        <w:spacing w:after="0" w:line="240" w:lineRule="auto"/>
+        <w:rPr>
+          <w:lang w:val="en-GB"/>
+        </w:rPr>
+      </w:pPr>
+      <w:r>
+        <w:rPr>
+          <w:lang w:val="en-GB"/>
+        </w:rPr>
+        <w:t xml:space="preserve">{{ </w:t>
+      </w:r>
+      <w:r>
+        <w:t>Spolek.sidlo.vlastnik</w:t>
+      </w:r>
+      <w:r>
+        <w:rPr>
+          <w:lang w:val="en-GB"/>
+        </w:rPr>
+        <w:t>[0]</w:t>
+      </w:r>
+      <w:r>
+        <w:t>.</w:t>
+      </w:r>
+      <w:r>
+        <w:rPr>
+          <w:lang w:val="en-GB"/>
+        </w:rPr>
+        <w:t>zastupceFunkce }}</w:t>
+      </w:r>
+    </w:p>
+    <w:p>
+      <w:r>
+        <w:rPr>
+          <w:lang w:val="en-GB"/>
+        </w:rPr>
+        <w:t>{%p endif %}</w:t>
+      </w:r>
+    </w:p>
+    <w:p>
+      <w:r>
+        <w:rPr>
+          <w:lang w:val="en-GB"/>
+        </w:rPr>
+        <w:t>{%p endif %}</w:t>
+      </w:r>
+    </w:p>
+    <w:p>
+      <w:pPr>
+        <w:pBdr>
+          <w:top w:val="nil"/>
+          <w:left w:val="nil"/>
+          <w:bottom w:val="nil"/>
+          <w:right w:val="nil"/>
+          <w:between w:val="nil"/>
+        </w:pBdr>
+        <w:spacing w:after="0"/>
+        <w:rPr>
+          <w:rFonts w:ascii="Gill Sans" w:hAnsi="Gill Sans"/>
+          <w:color w:val="000000"/>
+          <w:lang w:val="en-GB"/>
+        </w:rPr>
+      </w:pPr>
     </w:p>
     <w:p>
       <w:pPr>
@@ -1078,7 +1171,6 @@
         <w:rPr>
           <w:lang w:val="en-GB"/>
         </w:rPr>
-        <w:lastRenderedPageBreak/>
         <w:t>{%p else %}</w:t>
       </w:r>
     </w:p>
@@ -1112,21 +1204,7 @@
         <w:rPr>
           <w:lang w:val="en-GB"/>
         </w:rPr>
-        <w:t xml:space="preserve">{%p if </w:t>
-      </w:r>
-      <w:proofErr w:type="spellStart"/>
-      <w:r>
-        <w:rPr>
-          <w:lang w:val="en-GB"/>
-        </w:rPr>
-        <w:t>hromadne</w:t>
-      </w:r>
-      <w:proofErr w:type="spellEnd"/>
-      <w:r>
-        <w:rPr>
-          <w:lang w:val="en-GB"/>
-        </w:rPr>
-        <w:t xml:space="preserve"> %}</w:t>
+        <w:t>{%p if hromadne %}</w:t>
       </w:r>
     </w:p>
     <w:p>
@@ -1141,32 +1219,14 @@
         <w:rPr>
           <w:lang w:val="en-GB"/>
         </w:rPr>
-        <w:t xml:space="preserve">{%p for </w:t>
-      </w:r>
-      <w:proofErr w:type="spellStart"/>
-      <w:r>
-        <w:rPr>
-          <w:lang w:val="en-GB"/>
-        </w:rPr>
-        <w:t>osoba</w:t>
-      </w:r>
-      <w:proofErr w:type="spellEnd"/>
-      <w:r>
-        <w:rPr>
-          <w:lang w:val="en-GB"/>
-        </w:rPr>
-        <w:t xml:space="preserve"> in </w:t>
-      </w:r>
-      <w:proofErr w:type="spellStart"/>
-      <w:proofErr w:type="gramStart"/>
+        <w:t xml:space="preserve">{%p for osoba in </w:t>
+      </w:r>
       <w:r>
         <w:rPr>
           <w:lang w:val="en-GB"/>
         </w:rPr>
         <w:t>Spolek.sidlo.vlastnik</w:t>
       </w:r>
-      <w:proofErr w:type="spellEnd"/>
-      <w:proofErr w:type="gramEnd"/>
       <w:r>
         <w:rPr>
           <w:lang w:val="en-GB"/>
@@ -1229,25 +1289,7 @@
           <w:color w:val="000000"/>
           <w:lang w:val="en-GB"/>
         </w:rPr>
-        <w:t xml:space="preserve">{%p </w:t>
-      </w:r>
-      <w:proofErr w:type="spellStart"/>
-      <w:r>
-        <w:rPr>
-          <w:rFonts w:ascii="Gill Sans" w:hAnsi="Gill Sans"/>
-          <w:color w:val="000000"/>
-          <w:lang w:val="en-GB"/>
-        </w:rPr>
-        <w:t>endfor</w:t>
-      </w:r>
-      <w:proofErr w:type="spellEnd"/>
-      <w:r>
-        <w:rPr>
-          <w:rFonts w:ascii="Gill Sans" w:hAnsi="Gill Sans"/>
-          <w:color w:val="000000"/>
-          <w:lang w:val="en-GB"/>
-        </w:rPr>
-        <w:t xml:space="preserve"> %}</w:t>
+        <w:t>{%p endfor %}</w:t>
       </w:r>
     </w:p>
     <w:p>
@@ -1379,7 +1421,7 @@
 </file>
 
 <file path=word/endnotes.xml><?xml version="1.0" encoding="utf-8"?>
-<w:endnotes xmlns:wpc="http://schemas.microsoft.com/office/word/2010/wordprocessingCanvas" xmlns:cx="http://schemas.microsoft.com/office/drawing/2014/chartex" xmlns:cx1="http://schemas.microsoft.com/office/drawing/2015/9/8/chartex" xmlns:cx2="http://schemas.microsoft.com/office/drawing/2015/10/21/chartex" xmlns:cx3="http://schemas.microsoft.com/office/drawing/2016/5/9/chartex" xmlns:cx4="http://schemas.microsoft.com/office/drawing/2016/5/10/chartex" xmlns:cx5="http://schemas.microsoft.com/office/drawing/2016/5/11/chartex" xmlns:cx6="http://schemas.microsoft.com/office/drawing/2016/5/12/chartex" xmlns:cx7="http://schemas.microsoft.com/office/drawing/2016/5/13/chartex" xmlns:cx8="http://schemas.microsoft.com/office/drawing/2016/5/14/chartex" xmlns:mc="http://schemas.openxmlformats.org/markup-compatibility/2006" xmlns:aink="http://schemas.microsoft.com/office/drawing/2016/ink" xmlns:am3d="http://schemas.microsoft.com/office/drawing/2017/model3d" xmlns:o="urn:schemas-microsoft-com:office:office" xmlns:r="http://schemas.openxmlformats.org/officeDocument/2006/relationships" xmlns:m="http://schemas.openxmlformats.org/officeDocument/2006/math" xmlns:v="urn:schemas-microsoft-com:vml" xmlns:wp14="http://schemas.microsoft.com/office/word/2010/wordprocessingDrawing" xmlns:wp="http://schemas.openxmlformats.org/drawingml/2006/wordprocessingDrawing" xmlns:w10="urn:schemas-microsoft-com:office:word" xmlns:w="http://schemas.openxmlformats.org/wordprocessingml/2006/main" xmlns:w14="http://schemas.microsoft.com/office/word/2010/wordml" xmlns:w15="http://schemas.microsoft.com/office/word/2012/wordml" xmlns:w16cex="http://schemas.microsoft.com/office/word/2018/wordml/cex" xmlns:w16cid="http://schemas.microsoft.com/office/word/2016/wordml/cid" xmlns:w16="http://schemas.microsoft.com/office/word/2018/wordml" xmlns:w16se="http://schemas.microsoft.com/office/word/2015/wordml/symex" xmlns:wpg="http://schemas.microsoft.com/office/word/2010/wordprocessingGroup" xmlns:wpi="http://schemas.microsoft.com/office/word/2010/wordprocessingInk" xmlns:wne="http://schemas.microsoft.com/office/word/2006/wordml" xmlns:wps="http://schemas.microsoft.com/office/word/2010/wordprocessingShape" mc:Ignorable="w14 w15 w16se w16cid w16 w16cex wp14">
+<w:endnotes xmlns:wpc="http://schemas.microsoft.com/office/word/2010/wordprocessingCanvas" xmlns:cx="http://schemas.microsoft.com/office/drawing/2014/chartex" xmlns:cx1="http://schemas.microsoft.com/office/drawing/2015/9/8/chartex" xmlns:cx2="http://schemas.microsoft.com/office/drawing/2015/10/21/chartex" xmlns:cx3="http://schemas.microsoft.com/office/drawing/2016/5/9/chartex" xmlns:cx4="http://schemas.microsoft.com/office/drawing/2016/5/10/chartex" xmlns:cx5="http://schemas.microsoft.com/office/drawing/2016/5/11/chartex" xmlns:cx6="http://schemas.microsoft.com/office/drawing/2016/5/12/chartex" xmlns:cx7="http://schemas.microsoft.com/office/drawing/2016/5/13/chartex" xmlns:cx8="http://schemas.microsoft.com/office/drawing/2016/5/14/chartex" xmlns:mc="http://schemas.openxmlformats.org/markup-compatibility/2006" xmlns:aink="http://schemas.microsoft.com/office/drawing/2016/ink" xmlns:am3d="http://schemas.microsoft.com/office/drawing/2017/model3d" xmlns:o="urn:schemas-microsoft-com:office:office" xmlns:r="http://schemas.openxmlformats.org/officeDocument/2006/relationships" xmlns:m="http://schemas.openxmlformats.org/officeDocument/2006/math" xmlns:v="urn:schemas-microsoft-com:vml" xmlns:wp14="http://schemas.microsoft.com/office/word/2010/wordprocessingDrawing" xmlns:wp="http://schemas.openxmlformats.org/drawingml/2006/wordprocessingDrawing" xmlns:w10="urn:schemas-microsoft-com:office:word" xmlns:w="http://schemas.openxmlformats.org/wordprocessingml/2006/main" xmlns:w14="http://schemas.microsoft.com/office/word/2010/wordml" xmlns:w15="http://schemas.microsoft.com/office/word/2012/wordml" xmlns:w16cex="http://schemas.microsoft.com/office/word/2018/wordml/cex" xmlns:w16cid="http://schemas.microsoft.com/office/word/2016/wordml/cid" xmlns:w16="http://schemas.microsoft.com/office/word/2018/wordml" xmlns:w16sdtdh="http://schemas.microsoft.com/office/word/2020/wordml/sdtdatahash" xmlns:w16se="http://schemas.microsoft.com/office/word/2015/wordml/symex" xmlns:wpg="http://schemas.microsoft.com/office/word/2010/wordprocessingGroup" xmlns:wpi="http://schemas.microsoft.com/office/word/2010/wordprocessingInk" xmlns:wne="http://schemas.microsoft.com/office/word/2006/wordml" xmlns:wps="http://schemas.microsoft.com/office/word/2010/wordprocessingShape" mc:Ignorable="w14 w15 w16se w16cid w16 w16cex w16sdtdh wp14">
   <w:endnote w:type="separator" w:id="-1">
     <w:p>
       <w:pPr>
@@ -1404,7 +1446,7 @@
 </file>
 
 <file path=word/footer1.xml><?xml version="1.0" encoding="utf-8"?>
-<w:ftr xmlns:wpc="http://schemas.microsoft.com/office/word/2010/wordprocessingCanvas" xmlns:cx="http://schemas.microsoft.com/office/drawing/2014/chartex" xmlns:cx1="http://schemas.microsoft.com/office/drawing/2015/9/8/chartex" xmlns:cx2="http://schemas.microsoft.com/office/drawing/2015/10/21/chartex" xmlns:cx3="http://schemas.microsoft.com/office/drawing/2016/5/9/chartex" xmlns:cx4="http://schemas.microsoft.com/office/drawing/2016/5/10/chartex" xmlns:cx5="http://schemas.microsoft.com/office/drawing/2016/5/11/chartex" xmlns:cx6="http://schemas.microsoft.com/office/drawing/2016/5/12/chartex" xmlns:cx7="http://schemas.microsoft.com/office/drawing/2016/5/13/chartex" xmlns:cx8="http://schemas.microsoft.com/office/drawing/2016/5/14/chartex" xmlns:mc="http://schemas.openxmlformats.org/markup-compatibility/2006" xmlns:aink="http://schemas.microsoft.com/office/drawing/2016/ink" xmlns:am3d="http://schemas.microsoft.com/office/drawing/2017/model3d" xmlns:o="urn:schemas-microsoft-com:office:office" xmlns:r="http://schemas.openxmlformats.org/officeDocument/2006/relationships" xmlns:m="http://schemas.openxmlformats.org/officeDocument/2006/math" xmlns:v="urn:schemas-microsoft-com:vml" xmlns:wp14="http://schemas.microsoft.com/office/word/2010/wordprocessingDrawing" xmlns:wp="http://schemas.openxmlformats.org/drawingml/2006/wordprocessingDrawing" xmlns:w10="urn:schemas-microsoft-com:office:word" xmlns:w="http://schemas.openxmlformats.org/wordprocessingml/2006/main" xmlns:w14="http://schemas.microsoft.com/office/word/2010/wordml" xmlns:w15="http://schemas.microsoft.com/office/word/2012/wordml" xmlns:w16cex="http://schemas.microsoft.com/office/word/2018/wordml/cex" xmlns:w16cid="http://schemas.microsoft.com/office/word/2016/wordml/cid" xmlns:w16="http://schemas.microsoft.com/office/word/2018/wordml" xmlns:w16se="http://schemas.microsoft.com/office/word/2015/wordml/symex" xmlns:wpg="http://schemas.microsoft.com/office/word/2010/wordprocessingGroup" xmlns:wpi="http://schemas.microsoft.com/office/word/2010/wordprocessingInk" xmlns:wne="http://schemas.microsoft.com/office/word/2006/wordml" xmlns:wps="http://schemas.microsoft.com/office/word/2010/wordprocessingShape" mc:Ignorable="w14 w15 w16se w16cid w16 w16cex wp14">
+<w:ftr xmlns:wpc="http://schemas.microsoft.com/office/word/2010/wordprocessingCanvas" xmlns:cx="http://schemas.microsoft.com/office/drawing/2014/chartex" xmlns:cx1="http://schemas.microsoft.com/office/drawing/2015/9/8/chartex" xmlns:cx2="http://schemas.microsoft.com/office/drawing/2015/10/21/chartex" xmlns:cx3="http://schemas.microsoft.com/office/drawing/2016/5/9/chartex" xmlns:cx4="http://schemas.microsoft.com/office/drawing/2016/5/10/chartex" xmlns:cx5="http://schemas.microsoft.com/office/drawing/2016/5/11/chartex" xmlns:cx6="http://schemas.microsoft.com/office/drawing/2016/5/12/chartex" xmlns:cx7="http://schemas.microsoft.com/office/drawing/2016/5/13/chartex" xmlns:cx8="http://schemas.microsoft.com/office/drawing/2016/5/14/chartex" xmlns:mc="http://schemas.openxmlformats.org/markup-compatibility/2006" xmlns:aink="http://schemas.microsoft.com/office/drawing/2016/ink" xmlns:am3d="http://schemas.microsoft.com/office/drawing/2017/model3d" xmlns:o="urn:schemas-microsoft-com:office:office" xmlns:r="http://schemas.openxmlformats.org/officeDocument/2006/relationships" xmlns:m="http://schemas.openxmlformats.org/officeDocument/2006/math" xmlns:v="urn:schemas-microsoft-com:vml" xmlns:wp14="http://schemas.microsoft.com/office/word/2010/wordprocessingDrawing" xmlns:wp="http://schemas.openxmlformats.org/drawingml/2006/wordprocessingDrawing" xmlns:w10="urn:schemas-microsoft-com:office:word" xmlns:w="http://schemas.openxmlformats.org/wordprocessingml/2006/main" xmlns:w14="http://schemas.microsoft.com/office/word/2010/wordml" xmlns:w15="http://schemas.microsoft.com/office/word/2012/wordml" xmlns:w16cex="http://schemas.microsoft.com/office/word/2018/wordml/cex" xmlns:w16cid="http://schemas.microsoft.com/office/word/2016/wordml/cid" xmlns:w16="http://schemas.microsoft.com/office/word/2018/wordml" xmlns:w16sdtdh="http://schemas.microsoft.com/office/word/2020/wordml/sdtdatahash" xmlns:w16se="http://schemas.microsoft.com/office/word/2015/wordml/symex" xmlns:wpg="http://schemas.microsoft.com/office/word/2010/wordprocessingGroup" xmlns:wpi="http://schemas.microsoft.com/office/word/2010/wordprocessingInk" xmlns:wne="http://schemas.microsoft.com/office/word/2006/wordml" xmlns:wps="http://schemas.microsoft.com/office/word/2010/wordprocessingShape" mc:Ignorable="w14 w15 w16se w16cid w16 w16cex w16sdtdh wp14">
   <w:sdt>
     <w:sdtPr>
       <w:id w:val="643468582"/>
@@ -1438,14 +1480,27 @@
         <w:r>
           <w:t xml:space="preserve"> z </w:t>
         </w:r>
-        <w:fldSimple w:instr=" NUMPAGES   \* MERGEFORMAT ">
-          <w:r>
-            <w:rPr>
-              <w:noProof/>
-            </w:rPr>
-            <w:t>2</w:t>
-          </w:r>
-        </w:fldSimple>
+        <w:r>
+          <w:fldChar w:fldCharType="begin"/>
+        </w:r>
+        <w:r>
+          <w:instrText xml:space="preserve"> NUMPAGES   \* MERGEFORMAT </w:instrText>
+        </w:r>
+        <w:r>
+          <w:fldChar w:fldCharType="separate"/>
+        </w:r>
+        <w:r>
+          <w:rPr>
+            <w:noProof/>
+          </w:rPr>
+          <w:t>2</w:t>
+        </w:r>
+        <w:r>
+          <w:rPr>
+            <w:noProof/>
+          </w:rPr>
+          <w:fldChar w:fldCharType="end"/>
+        </w:r>
       </w:p>
     </w:sdtContent>
   </w:sdt>
@@ -1453,7 +1508,7 @@
 </file>
 
 <file path=word/footnotes.xml><?xml version="1.0" encoding="utf-8"?>
-<w:footnotes xmlns:wpc="http://schemas.microsoft.com/office/word/2010/wordprocessingCanvas" xmlns:cx="http://schemas.microsoft.com/office/drawing/2014/chartex" xmlns:cx1="http://schemas.microsoft.com/office/drawing/2015/9/8/chartex" xmlns:cx2="http://schemas.microsoft.com/office/drawing/2015/10/21/chartex" xmlns:cx3="http://schemas.microsoft.com/office/drawing/2016/5/9/chartex" xmlns:cx4="http://schemas.microsoft.com/office/drawing/2016/5/10/chartex" xmlns:cx5="http://schemas.microsoft.com/office/drawing/2016/5/11/chartex" xmlns:cx6="http://schemas.microsoft.com/office/drawing/2016/5/12/chartex" xmlns:cx7="http://schemas.microsoft.com/office/drawing/2016/5/13/chartex" xmlns:cx8="http://schemas.microsoft.com/office/drawing/2016/5/14/chartex" xmlns:mc="http://schemas.openxmlformats.org/markup-compatibility/2006" xmlns:aink="http://schemas.microsoft.com/office/drawing/2016/ink" xmlns:am3d="http://schemas.microsoft.com/office/drawing/2017/model3d" xmlns:o="urn:schemas-microsoft-com:office:office" xmlns:r="http://schemas.openxmlformats.org/officeDocument/2006/relationships" xmlns:m="http://schemas.openxmlformats.org/officeDocument/2006/math" xmlns:v="urn:schemas-microsoft-com:vml" xmlns:wp14="http://schemas.microsoft.com/office/word/2010/wordprocessingDrawing" xmlns:wp="http://schemas.openxmlformats.org/drawingml/2006/wordprocessingDrawing" xmlns:w10="urn:schemas-microsoft-com:office:word" xmlns:w="http://schemas.openxmlformats.org/wordprocessingml/2006/main" xmlns:w14="http://schemas.microsoft.com/office/word/2010/wordml" xmlns:w15="http://schemas.microsoft.com/office/word/2012/wordml" xmlns:w16cex="http://schemas.microsoft.com/office/word/2018/wordml/cex" xmlns:w16cid="http://schemas.microsoft.com/office/word/2016/wordml/cid" xmlns:w16="http://schemas.microsoft.com/office/word/2018/wordml" xmlns:w16se="http://schemas.microsoft.com/office/word/2015/wordml/symex" xmlns:wpg="http://schemas.microsoft.com/office/word/2010/wordprocessingGroup" xmlns:wpi="http://schemas.microsoft.com/office/word/2010/wordprocessingInk" xmlns:wne="http://schemas.microsoft.com/office/word/2006/wordml" xmlns:wps="http://schemas.microsoft.com/office/word/2010/wordprocessingShape" mc:Ignorable="w14 w15 w16se w16cid w16 w16cex wp14">
+<w:footnotes xmlns:wpc="http://schemas.microsoft.com/office/word/2010/wordprocessingCanvas" xmlns:cx="http://schemas.microsoft.com/office/drawing/2014/chartex" xmlns:cx1="http://schemas.microsoft.com/office/drawing/2015/9/8/chartex" xmlns:cx2="http://schemas.microsoft.com/office/drawing/2015/10/21/chartex" xmlns:cx3="http://schemas.microsoft.com/office/drawing/2016/5/9/chartex" xmlns:cx4="http://schemas.microsoft.com/office/drawing/2016/5/10/chartex" xmlns:cx5="http://schemas.microsoft.com/office/drawing/2016/5/11/chartex" xmlns:cx6="http://schemas.microsoft.com/office/drawing/2016/5/12/chartex" xmlns:cx7="http://schemas.microsoft.com/office/drawing/2016/5/13/chartex" xmlns:cx8="http://schemas.microsoft.com/office/drawing/2016/5/14/chartex" xmlns:mc="http://schemas.openxmlformats.org/markup-compatibility/2006" xmlns:aink="http://schemas.microsoft.com/office/drawing/2016/ink" xmlns:am3d="http://schemas.microsoft.com/office/drawing/2017/model3d" xmlns:o="urn:schemas-microsoft-com:office:office" xmlns:r="http://schemas.openxmlformats.org/officeDocument/2006/relationships" xmlns:m="http://schemas.openxmlformats.org/officeDocument/2006/math" xmlns:v="urn:schemas-microsoft-com:vml" xmlns:wp14="http://schemas.microsoft.com/office/word/2010/wordprocessingDrawing" xmlns:wp="http://schemas.openxmlformats.org/drawingml/2006/wordprocessingDrawing" xmlns:w10="urn:schemas-microsoft-com:office:word" xmlns:w="http://schemas.openxmlformats.org/wordprocessingml/2006/main" xmlns:w14="http://schemas.microsoft.com/office/word/2010/wordml" xmlns:w15="http://schemas.microsoft.com/office/word/2012/wordml" xmlns:w16cex="http://schemas.microsoft.com/office/word/2018/wordml/cex" xmlns:w16cid="http://schemas.microsoft.com/office/word/2016/wordml/cid" xmlns:w16="http://schemas.microsoft.com/office/word/2018/wordml" xmlns:w16sdtdh="http://schemas.microsoft.com/office/word/2020/wordml/sdtdatahash" xmlns:w16se="http://schemas.microsoft.com/office/word/2015/wordml/symex" xmlns:wpg="http://schemas.microsoft.com/office/word/2010/wordprocessingGroup" xmlns:wpi="http://schemas.microsoft.com/office/word/2010/wordprocessingInk" xmlns:wne="http://schemas.microsoft.com/office/word/2006/wordml" xmlns:wps="http://schemas.microsoft.com/office/word/2010/wordprocessingShape" mc:Ignorable="w14 w15 w16se w16cid w16 w16cex w16sdtdh wp14">
   <w:footnote w:type="separator" w:id="-1">
     <w:p>
       <w:pPr>
@@ -1478,7 +1533,7 @@
 </file>
 
 <file path=word/numbering.xml><?xml version="1.0" encoding="utf-8"?>
-<w:numbering xmlns:wpc="http://schemas.microsoft.com/office/word/2010/wordprocessingCanvas" xmlns:cx="http://schemas.microsoft.com/office/drawing/2014/chartex" xmlns:cx1="http://schemas.microsoft.com/office/drawing/2015/9/8/chartex" xmlns:cx2="http://schemas.microsoft.com/office/drawing/2015/10/21/chartex" xmlns:cx3="http://schemas.microsoft.com/office/drawing/2016/5/9/chartex" xmlns:cx4="http://schemas.microsoft.com/office/drawing/2016/5/10/chartex" xmlns:cx5="http://schemas.microsoft.com/office/drawing/2016/5/11/chartex" xmlns:cx6="http://schemas.microsoft.com/office/drawing/2016/5/12/chartex" xmlns:cx7="http://schemas.microsoft.com/office/drawing/2016/5/13/chartex" xmlns:cx8="http://schemas.microsoft.com/office/drawing/2016/5/14/chartex" xmlns:mc="http://schemas.openxmlformats.org/markup-compatibility/2006" xmlns:aink="http://schemas.microsoft.com/office/drawing/2016/ink" xmlns:am3d="http://schemas.microsoft.com/office/drawing/2017/model3d" xmlns:o="urn:schemas-microsoft-com:office:office" xmlns:r="http://schemas.openxmlformats.org/officeDocument/2006/relationships" xmlns:m="http://schemas.openxmlformats.org/officeDocument/2006/math" xmlns:v="urn:schemas-microsoft-com:vml" xmlns:wp14="http://schemas.microsoft.com/office/word/2010/wordprocessingDrawing" xmlns:wp="http://schemas.openxmlformats.org/drawingml/2006/wordprocessingDrawing" xmlns:w10="urn:schemas-microsoft-com:office:word" xmlns:w="http://schemas.openxmlformats.org/wordprocessingml/2006/main" xmlns:w14="http://schemas.microsoft.com/office/word/2010/wordml" xmlns:w15="http://schemas.microsoft.com/office/word/2012/wordml" xmlns:w16cex="http://schemas.microsoft.com/office/word/2018/wordml/cex" xmlns:w16cid="http://schemas.microsoft.com/office/word/2016/wordml/cid" xmlns:w16="http://schemas.microsoft.com/office/word/2018/wordml" xmlns:w16se="http://schemas.microsoft.com/office/word/2015/wordml/symex" xmlns:wpg="http://schemas.microsoft.com/office/word/2010/wordprocessingGroup" xmlns:wpi="http://schemas.microsoft.com/office/word/2010/wordprocessingInk" xmlns:wne="http://schemas.microsoft.com/office/word/2006/wordml" xmlns:wps="http://schemas.microsoft.com/office/word/2010/wordprocessingShape" mc:Ignorable="w14 w15 w16se w16cid w16 w16cex wp14">
+<w:numbering xmlns:wpc="http://schemas.microsoft.com/office/word/2010/wordprocessingCanvas" xmlns:cx="http://schemas.microsoft.com/office/drawing/2014/chartex" xmlns:cx1="http://schemas.microsoft.com/office/drawing/2015/9/8/chartex" xmlns:cx2="http://schemas.microsoft.com/office/drawing/2015/10/21/chartex" xmlns:cx3="http://schemas.microsoft.com/office/drawing/2016/5/9/chartex" xmlns:cx4="http://schemas.microsoft.com/office/drawing/2016/5/10/chartex" xmlns:cx5="http://schemas.microsoft.com/office/drawing/2016/5/11/chartex" xmlns:cx6="http://schemas.microsoft.com/office/drawing/2016/5/12/chartex" xmlns:cx7="http://schemas.microsoft.com/office/drawing/2016/5/13/chartex" xmlns:cx8="http://schemas.microsoft.com/office/drawing/2016/5/14/chartex" xmlns:mc="http://schemas.openxmlformats.org/markup-compatibility/2006" xmlns:aink="http://schemas.microsoft.com/office/drawing/2016/ink" xmlns:am3d="http://schemas.microsoft.com/office/drawing/2017/model3d" xmlns:o="urn:schemas-microsoft-com:office:office" xmlns:r="http://schemas.openxmlformats.org/officeDocument/2006/relationships" xmlns:m="http://schemas.openxmlformats.org/officeDocument/2006/math" xmlns:v="urn:schemas-microsoft-com:vml" xmlns:wp14="http://schemas.microsoft.com/office/word/2010/wordprocessingDrawing" xmlns:wp="http://schemas.openxmlformats.org/drawingml/2006/wordprocessingDrawing" xmlns:w10="urn:schemas-microsoft-com:office:word" xmlns:w="http://schemas.openxmlformats.org/wordprocessingml/2006/main" xmlns:w14="http://schemas.microsoft.com/office/word/2010/wordml" xmlns:w15="http://schemas.microsoft.com/office/word/2012/wordml" xmlns:w16cex="http://schemas.microsoft.com/office/word/2018/wordml/cex" xmlns:w16cid="http://schemas.microsoft.com/office/word/2016/wordml/cid" xmlns:w16="http://schemas.microsoft.com/office/word/2018/wordml" xmlns:w16sdtdh="http://schemas.microsoft.com/office/word/2020/wordml/sdtdatahash" xmlns:w16se="http://schemas.microsoft.com/office/word/2015/wordml/symex" xmlns:wpg="http://schemas.microsoft.com/office/word/2010/wordprocessingGroup" xmlns:wpi="http://schemas.microsoft.com/office/word/2010/wordprocessingInk" xmlns:wne="http://schemas.microsoft.com/office/word/2006/wordml" xmlns:wps="http://schemas.microsoft.com/office/word/2010/wordprocessingShape" mc:Ignorable="w14 w15 w16se w16cid w16 w16cex w16sdtdh wp14">
   <w:abstractNum w:abstractNumId="0" w15:restartNumberingAfterBreak="0">
     <w:nsid w:val="00000001"/>
     <w:multiLevelType w:val="multilevel"/>
@@ -2194,7 +2249,7 @@
 </file>
 
 <file path=word/styles.xml><?xml version="1.0" encoding="utf-8"?>
-<w:styles xmlns:mc="http://schemas.openxmlformats.org/markup-compatibility/2006" xmlns:r="http://schemas.openxmlformats.org/officeDocument/2006/relationships" xmlns:w="http://schemas.openxmlformats.org/wordprocessingml/2006/main" xmlns:w14="http://schemas.microsoft.com/office/word/2010/wordml" xmlns:w15="http://schemas.microsoft.com/office/word/2012/wordml" xmlns:w16cex="http://schemas.microsoft.com/office/word/2018/wordml/cex" xmlns:w16cid="http://schemas.microsoft.com/office/word/2016/wordml/cid" xmlns:w16="http://schemas.microsoft.com/office/word/2018/wordml" xmlns:w16se="http://schemas.microsoft.com/office/word/2015/wordml/symex" mc:Ignorable="w14 w15 w16se w16cid w16 w16cex">
+<w:styles xmlns:mc="http://schemas.openxmlformats.org/markup-compatibility/2006" xmlns:r="http://schemas.openxmlformats.org/officeDocument/2006/relationships" xmlns:w="http://schemas.openxmlformats.org/wordprocessingml/2006/main" xmlns:w14="http://schemas.microsoft.com/office/word/2010/wordml" xmlns:w15="http://schemas.microsoft.com/office/word/2012/wordml" xmlns:w16cex="http://schemas.microsoft.com/office/word/2018/wordml/cex" xmlns:w16cid="http://schemas.microsoft.com/office/word/2016/wordml/cid" xmlns:w16="http://schemas.microsoft.com/office/word/2018/wordml" xmlns:w16sdtdh="http://schemas.microsoft.com/office/word/2020/wordml/sdtdatahash" xmlns:w16se="http://schemas.microsoft.com/office/word/2015/wordml/symex" mc:Ignorable="w14 w15 w16se w16cid w16 w16cex w16sdtdh">
   <w:docDefaults>
     <w:rPrDefault>
       <w:rPr>
@@ -2585,7 +2640,7 @@
   <w:style w:type="paragraph" w:default="1" w:styleId="Normal">
     <w:name w:val="Normal"/>
     <w:qFormat/>
-    <w:rsid w:val="00547607"/>
+    <w:rsid w:val="008E65BB"/>
     <w:pPr>
       <w:suppressAutoHyphens/>
       <w:spacing w:after="120" w:line="293" w:lineRule="auto"/>

</xml_diff>